<commit_message>
[HERCULES-9041] - Fix plantillas docx de los apartados 5.x
Se corrige la comprobación de si el usuario ha seleccionado que aporta
documento o no, ya que anteriormente siempre esperaba valores numericos
pero ahora pude ser 0 (caso de NO) o un string que es el código del
documento.

HERCULES-9376
</commit_message>
<xml_diff>
--- a/sgi-eti-service/src/main/resources/db/changelog/changes/0.7.0/blob/en/rep-eti-memoria-formulario-M10.docx
+++ b/sgi-eti-service/src/main/resources/db/changelog/changes/0.7.0/blob/en/rep-eti-memoria-formulario-M10.docx
@@ -29,62 +29,7 @@
           <w:sz w:val="32"/>
           <w:szCs w:val="32"/>
         </w:rPr>
-        <w:t>Report Document</w:t>
-      </w:r>
-      <w:r>
-        <w:rPr>
-          <w:b/>
-          <w:bCs/>
-          <w:i w:val="false"/>
-          <w:iCs w:val="false"/>
-          <w:sz w:val="32"/>
-          <w:szCs w:val="32"/>
-        </w:rPr>
-        <w:t xml:space="preserve"> M10 {{memoria.tipo.toString().equals(“MODIFICACION”) ? "- </w:t>
-      </w:r>
-      <w:r>
-        <w:rPr>
-          <w:b/>
-          <w:bCs/>
-          <w:i w:val="false"/>
-          <w:iCs w:val="false"/>
-          <w:sz w:val="32"/>
-          <w:szCs w:val="32"/>
-        </w:rPr>
-        <w:t>Modification</w:t>
-      </w:r>
-      <w:r>
-        <w:rPr>
-          <w:b/>
-          <w:bCs/>
-          <w:i w:val="false"/>
-          <w:iCs w:val="false"/>
-          <w:sz w:val="32"/>
-          <w:szCs w:val="32"/>
-        </w:rPr>
-        <w:t>"  : memoria.tipo.toString().equals(“RATIFICACION”) ? "- Ratifi</w:t>
-      </w:r>
-      <w:r>
-        <w:rPr>
-          <w:b/>
-          <w:bCs/>
-          <w:i w:val="false"/>
-          <w:iCs w:val="false"/>
-          <w:sz w:val="32"/>
-          <w:szCs w:val="32"/>
-        </w:rPr>
-        <w:t>cation</w:t>
-      </w:r>
-      <w:r>
-        <w:rPr>
-          <w:b/>
-          <w:bCs/>
-          <w:i w:val="false"/>
-          <w:iCs w:val="false"/>
-          <w:sz w:val="32"/>
-          <w:szCs w:val="32"/>
-        </w:rPr>
-        <w:t>"  :""}}</w:t>
+        <w:t>Report Document M10 {{memoria.tipo.toString().equals(“MODIFICACION”) ? "- Modification"  : memoria.tipo.toString().equals(“RATIFICACION”) ? "- Ratification"  :""}}</w:t>
       </w:r>
     </w:p>
     <w:p>
@@ -145,16 +90,7 @@
           <w:sz w:val="22"/>
           <w:szCs w:val="22"/>
         </w:rPr>
-        <w:t>Report reference number</w:t>
-      </w:r>
-      <w:r>
-        <w:rPr>
-          <w:b/>
-          <w:bCs/>
-          <w:sz w:val="22"/>
-          <w:szCs w:val="22"/>
-        </w:rPr>
-        <w:t>: {{memoria.numReferencia}}</w:t>
+        <w:t>Report reference number: {{memoria.numReferencia}}</w:t>
       </w:r>
     </w:p>
     <w:p>
@@ -283,7 +219,15 @@
           <w:sz w:val="20"/>
           <w:szCs w:val="20"/>
         </w:rPr>
-        <w:t>Name</w:t>
+        <w:t>Name:</w:t>
+      </w:r>
+      <w:r>
+        <w:rPr>
+          <w:sz w:val="20"/>
+          <w:szCs w:val="20"/>
+        </w:rPr>
+        <w:t xml:space="preserve"> {{solicitante.nombre}} {{solicitante.apellidos}}</w:t>
+        <w:br/>
       </w:r>
       <w:r>
         <w:rPr>
@@ -292,33 +236,7 @@
           <w:sz w:val="20"/>
           <w:szCs w:val="20"/>
         </w:rPr>
-        <w:t>:</w:t>
-      </w:r>
-      <w:r>
-        <w:rPr>
-          <w:sz w:val="20"/>
-          <w:szCs w:val="20"/>
-        </w:rPr>
-        <w:t xml:space="preserve"> {{solicitante.nombre}} {{solicitante.apellidos}}</w:t>
-        <w:br/>
-      </w:r>
-      <w:r>
-        <w:rPr>
-          <w:b/>
-          <w:bCs/>
-          <w:sz w:val="20"/>
-          <w:szCs w:val="20"/>
-        </w:rPr>
-        <w:t>Phone</w:t>
-      </w:r>
-      <w:r>
-        <w:rPr>
-          <w:b/>
-          <w:bCs/>
-          <w:sz w:val="20"/>
-          <w:szCs w:val="20"/>
-        </w:rPr>
-        <w:t>:</w:t>
+        <w:t>Phone:</w:t>
       </w:r>
       <w:r>
         <w:rPr>
@@ -373,20 +291,7 @@
           <w:sz w:val="20"/>
           <w:szCs w:val="20"/>
         </w:rPr>
-        <w:t>Area</w:t>
-      </w:r>
-      <w:r>
-        <w:rPr>
-          <w:b/>
-          <w:bCs/>
-          <w:i w:val="false"/>
-          <w:caps w:val="false"/>
-          <w:smallCaps w:val="false"/>
-          <w:spacing w:val="0"/>
-          <w:sz w:val="20"/>
-          <w:szCs w:val="20"/>
-        </w:rPr>
-        <w:t xml:space="preserve">: </w:t>
+        <w:t xml:space="preserve">Area: </w:t>
       </w:r>
       <w:r>
         <w:rPr>
@@ -639,16 +544,7 @@
           <w:sz w:val="22"/>
           <w:szCs w:val="22"/>
         </w:rPr>
-        <w:t xml:space="preserve">Person </w:t>
-      </w:r>
-      <w:r>
-        <w:rPr>
-          <w:b/>
-          <w:bCs/>
-          <w:sz w:val="22"/>
-          <w:szCs w:val="22"/>
-        </w:rPr>
-        <w:t>responsible for guardianship or direction</w:t>
+        <w:t>Person responsible for guardianship or direction</w:t>
       </w:r>
     </w:p>
     <w:p>
@@ -750,16 +646,7 @@
           <w:sz w:val="22"/>
           <w:szCs w:val="22"/>
         </w:rPr>
-        <w:t>F</w:t>
-      </w:r>
-      <w:r>
-        <w:rPr>
-          <w:b/>
-          <w:bCs/>
-          <w:sz w:val="22"/>
-          <w:szCs w:val="22"/>
-        </w:rPr>
-        <w:t>unding</w:t>
+        <w:t>Funding</w:t>
       </w:r>
     </w:p>
     <w:p>
@@ -780,21 +667,7 @@
           <w:sz w:val="20"/>
           <w:szCs w:val="20"/>
         </w:rPr>
-        <w:t>Is funding available to carry out the project?: {{memoria.peticionEvaluacion.existeFinanciacion ?  "</w:t>
-      </w:r>
-      <w:r>
-        <w:rPr>
-          <w:sz w:val="20"/>
-          <w:szCs w:val="20"/>
-        </w:rPr>
-        <w:t>Yes</w:t>
-      </w:r>
-      <w:r>
-        <w:rPr>
-          <w:sz w:val="20"/>
-          <w:szCs w:val="20"/>
-        </w:rPr>
-        <w:t>" : "No"}}</w:t>
+        <w:t>Is funding available to carry out the project?: {{memoria.peticionEvaluacion.existeFinanciacion ?  "Yes" : "No"}}</w:t>
       </w:r>
     </w:p>
     <w:p>
@@ -833,14 +706,7 @@
           <w:sz w:val="20"/>
           <w:szCs w:val="20"/>
         </w:rPr>
-        <w:t>Indicate the source of funding</w:t>
-      </w:r>
-      <w:r>
-        <w:rPr>
-          <w:sz w:val="20"/>
-          <w:szCs w:val="20"/>
-        </w:rPr>
-        <w:t>: {{memoria.peticionEvaluacion.fuenteFinanciacion}}</w:t>
+        <w:t>Indicate the source of funding: {{memoria.peticionEvaluacion.fuenteFinanciacion}}</w:t>
       </w:r>
     </w:p>
     <w:p>
@@ -861,14 +727,7 @@
           <w:sz w:val="20"/>
           <w:szCs w:val="20"/>
         </w:rPr>
-        <w:t>Funding status</w:t>
-      </w:r>
-      <w:r>
-        <w:rPr>
-          <w:sz w:val="20"/>
-          <w:szCs w:val="20"/>
-        </w:rPr>
-        <w:t>: {{memoria.peticionEvaluacion.estadoFinanciacion}}</w:t>
+        <w:t>Funding status: {{memoria.peticionEvaluacion.estadoFinanciacion}}</w:t>
       </w:r>
     </w:p>
     <w:p>
@@ -942,69 +801,55 @@
           <w:sz w:val="20"/>
           <w:szCs w:val="20"/>
         </w:rPr>
-        <w:t>Expècted project start date</w:t>
+        <w:t>Expècted project start date:</w:t>
+      </w:r>
+      <w:r>
+        <w:rPr/>
+        <w:t xml:space="preserve"> </w:t>
       </w:r>
       <w:r>
         <w:rPr>
           <w:sz w:val="20"/>
           <w:szCs w:val="20"/>
         </w:rPr>
-        <w:t>:</w:t>
-      </w:r>
-      <w:r>
-        <w:rPr/>
-        <w:t xml:space="preserve"> </w:t>
-      </w:r>
+        <w:t>{{T(java.time.LocalDateTime).ofInstant(memoria.peticionEvaluacion.fechaInicio, T(java.time.ZoneId).of(</w:t>
+      </w:r>
+      <w:bookmarkStart w:id="1" w:name="__DdeLink__3983_1327452437"/>
       <w:r>
         <w:rPr>
           <w:sz w:val="20"/>
           <w:szCs w:val="20"/>
         </w:rPr>
-        <w:t>{{T(java.time.LocalDateTime).ofInstant(memoria.peticionEvaluacion.fechaInicio, T(java.time.ZoneId).of(</w:t>
-      </w:r>
-      <w:bookmarkStart w:id="1" w:name="__DdeLink__3983_1327452437"/>
+        <w:t>"</w:t>
+      </w:r>
+      <w:bookmarkEnd w:id="1"/>
       <w:r>
         <w:rPr>
           <w:sz w:val="20"/>
           <w:szCs w:val="20"/>
         </w:rPr>
-        <w:t>"</w:t>
-      </w:r>
-      <w:bookmarkEnd w:id="1"/>
+        <w:t>#rootContext.get(zoneId)")).format(T(java.time.format.DateTimeFormatter).ofPattern("dd/MM/yyyy"))}}</w:t>
+      </w:r>
+      <w:r>
+        <w:rPr/>
+        <w:t xml:space="preserve"> </w:t>
+      </w:r>
+    </w:p>
+    <w:p>
+      <w:pPr>
+        <w:pStyle w:val="BodyText"/>
+        <w:numPr>
+          <w:ilvl w:val="2"/>
+          <w:numId w:val="3"/>
+        </w:numPr>
+        <w:rPr/>
+      </w:pPr>
       <w:r>
         <w:rPr>
           <w:sz w:val="20"/>
           <w:szCs w:val="20"/>
         </w:rPr>
-        <w:t>#rootContext.get(zoneId)")).format(T(java.time.format.DateTimeFormatter).ofPattern("dd/MM/yyyy"))}}</w:t>
-      </w:r>
-      <w:r>
-        <w:rPr/>
-        <w:t xml:space="preserve"> </w:t>
-      </w:r>
-    </w:p>
-    <w:p>
-      <w:pPr>
-        <w:pStyle w:val="BodyText"/>
-        <w:numPr>
-          <w:ilvl w:val="2"/>
-          <w:numId w:val="3"/>
-        </w:numPr>
-        <w:rPr/>
-      </w:pPr>
-      <w:r>
-        <w:rPr>
-          <w:sz w:val="20"/>
-          <w:szCs w:val="20"/>
-        </w:rPr>
-        <w:t>Expècted project end date</w:t>
-      </w:r>
-      <w:r>
-        <w:rPr>
-          <w:sz w:val="20"/>
-          <w:szCs w:val="20"/>
-        </w:rPr>
-        <w:t>:</w:t>
+        <w:t>Expècted project end date:</w:t>
       </w:r>
       <w:r>
         <w:rPr/>
@@ -1163,37 +1008,7 @@
                 <w:sz w:val="20"/>
                 <w:szCs w:val="20"/>
               </w:rPr>
-              <w:t>Com</w:t>
-            </w:r>
-            <w:r>
-              <w:rPr>
-                <w:rFonts w:ascii="Ubuntu" w:hAnsi="Ubuntu"/>
-                <w:b/>
-                <w:bCs/>
-                <w:sz w:val="20"/>
-                <w:szCs w:val="20"/>
-              </w:rPr>
-              <w:t>m</w:t>
-            </w:r>
-            <w:r>
-              <w:rPr>
-                <w:rFonts w:ascii="Ubuntu" w:hAnsi="Ubuntu"/>
-                <w:b/>
-                <w:bCs/>
-                <w:sz w:val="20"/>
-                <w:szCs w:val="20"/>
-              </w:rPr>
-              <w:t>it</w:t>
-            </w:r>
-            <w:r>
-              <w:rPr>
-                <w:rFonts w:ascii="Ubuntu" w:hAnsi="Ubuntu"/>
-                <w:b/>
-                <w:bCs/>
-                <w:sz w:val="20"/>
-                <w:szCs w:val="20"/>
-              </w:rPr>
-              <w:t>tee</w:t>
+              <w:t>Committee</w:t>
             </w:r>
           </w:p>
         </w:tc>
@@ -1223,17 +1038,7 @@
                 <w:sz w:val="20"/>
                 <w:szCs w:val="20"/>
               </w:rPr>
-              <w:t>Re</w:t>
-            </w:r>
-            <w:r>
-              <w:rPr>
-                <w:rFonts w:ascii="Ubuntu" w:hAnsi="Ubuntu"/>
-                <w:b/>
-                <w:bCs/>
-                <w:sz w:val="20"/>
-                <w:szCs w:val="20"/>
-              </w:rPr>
-              <w:t>port reference</w:t>
+              <w:t>Report reference</w:t>
             </w:r>
           </w:p>
         </w:tc>
@@ -1263,17 +1068,7 @@
                 <w:sz w:val="20"/>
                 <w:szCs w:val="20"/>
               </w:rPr>
-              <w:t>N</w:t>
-            </w:r>
-            <w:r>
-              <w:rPr>
-                <w:rFonts w:ascii="Ubuntu" w:hAnsi="Ubuntu"/>
-                <w:b/>
-                <w:bCs/>
-                <w:sz w:val="20"/>
-                <w:szCs w:val="20"/>
-              </w:rPr>
-              <w:t>ame</w:t>
+              <w:t>Name</w:t>
             </w:r>
           </w:p>
         </w:tc>
@@ -11581,7 +11376,7 @@
       </w:pPr>
       <w:r>
         <w:rPr/>
-        <w:t>{{? #root.bloque_5.ap5_1.respuesta.documentoConsentimiento.equals(new java.lang.Double("#currentContext.get(value)"))}}</w:t>
+        <w:t>{{? #root.bloque_5.ap5_1.respuesta.documentoConsentimiento.toString().equals("#currentContext.get(value)")}}</w:t>
       </w:r>
     </w:p>
     <w:p>
@@ -11836,7 +11631,15 @@
       </w:pPr>
       <w:r>
         <w:rPr/>
-        <w:t>{{? #root.bloque_5.ap5_2.respuesta.documentoCesion.equals(new java.lang.Double("#currentContext.get(value)"))}}</w:t>
+        <w:t>{{? #root.bloque_5.ap5_2.respuesta.documentoCesion.</w:t>
+      </w:r>
+      <w:r>
+        <w:rPr/>
+        <w:t>toString()</w:t>
+      </w:r>
+      <w:r>
+        <w:rPr/>
+        <w:t>.equals("#currentContext.get(value)")}}</w:t>
       </w:r>
     </w:p>
     <w:p>
@@ -12091,7 +11894,15 @@
       </w:pPr>
       <w:r>
         <w:rPr/>
-        <w:t>{{? #root.bloque_5.ap5_3.respuesta.documentoAutorizacion.equals(new java.lang.Double("#currentContext.get(value)"))}}</w:t>
+        <w:t>{{? #root.bloque_5.ap5_3.respuesta.documentoAutorizacion.</w:t>
+      </w:r>
+      <w:r>
+        <w:rPr/>
+        <w:t>toString()</w:t>
+      </w:r>
+      <w:r>
+        <w:rPr/>
+        <w:t>.equals("#currentContext.get(value)")}}</w:t>
       </w:r>
     </w:p>
     <w:p>
@@ -12343,7 +12154,15 @@
       </w:pPr>
       <w:r>
         <w:rPr/>
-        <w:t>{{? #root.bloque_5.ap5_4.respuesta.documentoAceptacionColaboracion.equals(new java.lang.Double("#currentContext.get(value)"))}}</w:t>
+        <w:t>{{? #root.bloque_5.ap5_4.respuesta.documentoAceptacionColaboracion.</w:t>
+      </w:r>
+      <w:r>
+        <w:rPr/>
+        <w:t>toString()</w:t>
+      </w:r>
+      <w:r>
+        <w:rPr/>
+        <w:t>.equals("#currentContext.get(value)")}}</w:t>
       </w:r>
     </w:p>
     <w:p>
@@ -12596,7 +12415,15 @@
       </w:pPr>
       <w:r>
         <w:rPr/>
-        <w:t>{{? #root.bloque_5.ap5_5.respuesta.informeComisionGarantiasRadio.equals(new java.lang.Double("#currentContext.get(value)"))}}</w:t>
+        <w:t>{{? #root.bloque_5.ap5_5.respuesta.informeComisionGarantiasRadio.</w:t>
+      </w:r>
+      <w:r>
+        <w:rPr/>
+        <w:t>toString()</w:t>
+      </w:r>
+      <w:r>
+        <w:rPr/>
+        <w:t>.equals("#currentContext.get(value)")}}</w:t>
       </w:r>
     </w:p>
     <w:p>
@@ -12851,7 +12678,15 @@
       </w:pPr>
       <w:r>
         <w:rPr/>
-        <w:t>{{? #root.bloque_5.ap5_6.respuesta.acuerdoTransferenciaMuestras.equals(new java.lang.Double("#currentContext.get(value)"))}}</w:t>
+        <w:t>{{? #root.bloque_5.ap5_6.respuesta.acuerdoTransferenciaMuestras.</w:t>
+      </w:r>
+      <w:r>
+        <w:rPr/>
+        <w:t>toString()</w:t>
+      </w:r>
+      <w:r>
+        <w:rPr/>
+        <w:t>.equals("#currentContext.get(value)")}}</w:t>
       </w:r>
     </w:p>
     <w:p>
@@ -13106,7 +12941,15 @@
       </w:pPr>
       <w:r>
         <w:rPr/>
-        <w:t>{{? #root.bloque_5.ap5_7.respuesta.documentacionAdicional.equals(new java.lang.Double("#currentContext.get(value)"))}}</w:t>
+        <w:t>{{? #root.bloque_5.ap5_7.respuesta.documentacionAdicional.</w:t>
+      </w:r>
+      <w:r>
+        <w:rPr/>
+        <w:t>toString()</w:t>
+      </w:r>
+      <w:r>
+        <w:rPr/>
+        <w:t>.equals("#currentContext.get(value)")}}</w:t>
       </w:r>
     </w:p>
     <w:p>
@@ -13561,7 +13404,15 @@
       </w:pPr>
       <w:r>
         <w:rPr/>
-        <w:t>{{? #root.bloque_5.ap5_9.respuesta.informeRatificacion.equals(new java.lang.Double("#currentContext.get(value)"))}}</w:t>
+        <w:t>{{? #root.bloque_5.ap5_9.respuesta.informeRatificacion.</w:t>
+      </w:r>
+      <w:r>
+        <w:rPr/>
+        <w:t>toString()</w:t>
+      </w:r>
+      <w:r>
+        <w:rPr/>
+        <w:t>.equals("#currentContext.get(value)")}}</w:t>
       </w:r>
     </w:p>
     <w:p>
@@ -13839,7 +13690,7 @@
               <w:szCs w:val="21"/>
               <w:rFonts w:ascii="Ubuntu" w:hAnsi="Ubuntu"/>
             </w:rPr>
-            <w:t>2</w:t>
+            <w:t>26</w:t>
           </w:r>
           <w:r>
             <w:rPr>
@@ -14068,7 +13919,7 @@
               <w:szCs w:val="21"/>
               <w:rFonts w:ascii="Ubuntu" w:hAnsi="Ubuntu"/>
             </w:rPr>
-            <w:t>2</w:t>
+            <w:t>26</w:t>
           </w:r>
           <w:r>
             <w:rPr>
@@ -14889,7 +14740,7 @@
     <w:pPr>
       <w:widowControl/>
       <w:suppressAutoHyphens w:val="true"/>
-      <w:overflowPunct w:val="false"/>
+      <w:overflowPunct w:val="true"/>
       <w:bidi w:val="0"/>
       <w:spacing w:before="0" w:after="0"/>
       <w:jc w:val="left"/>

</xml_diff>

<commit_message>
[HERCULES-9316] - Adaptar informe de documento de memoria
</commit_message>
<xml_diff>
--- a/sgi-eti-service/src/main/resources/db/changelog/changes/0.7.0/blob/en/rep-eti-memoria-formulario-M10.docx
+++ b/sgi-eti-service/src/main/resources/db/changelog/changes/0.7.0/blob/en/rep-eti-memoria-formulario-M10.docx
@@ -30,7 +30,7 @@
           <w:sz w:val="32"/>
           <w:szCs w:val="32"/>
         </w:rPr>
-        <w:t>Report Document M10 {{memoria.tipo.toString().equals(“MODIFICACION”) ? "- Modification"  : memoria.tipo.toString().equals(“RATIFICACION”) ? "- Ratification"  :""}}</w:t>
+        <w:t>Report Document M10 {{memoria.tipo.toString().equals("MODIFICACION") ? "- Modification"  : memoria.tipo.toString().equals("RATIFICACION") ? "- Ratification"  :""}}</w:t>
       </w:r>
     </w:p>
     <w:p>
@@ -341,7 +341,10 @@
         </w:rPr>
       </w:pPr>
       <w:r>
-        <w:rPr/>
+        <w:rPr>
+          <w:sz w:val="20"/>
+          <w:szCs w:val="20"/>
+        </w:rPr>
       </w:r>
     </w:p>
     <w:p>
@@ -1929,16 +1932,46 @@
     </w:p>
     <w:p>
       <w:pPr>
-        <w:pStyle w:val="Cuerpodetexto"/>
-        <w:numPr>
-          <w:ilvl w:val="2"/>
-          <w:numId w:val="4"/>
-        </w:numPr>
-        <w:rPr/>
-      </w:pPr>
-      <w:r>
-        <w:rPr/>
-        <w:t>{{ap1_2.esquema.fieldGroup[1].templateOptions.name}}: {{&lt;ap1_2.respuesta.justificacion}}</w:t>
+        <w:pStyle w:val="Normal"/>
+        <w:numPr>
+          <w:ilvl w:val="2"/>
+          <w:numId w:val="4"/>
+        </w:numPr>
+        <w:rPr>
+          <w:rFonts w:ascii="Ubuntu" w:hAnsi="Ubuntu"/>
+          <w:sz w:val="20"/>
+          <w:szCs w:val="20"/>
+        </w:rPr>
+      </w:pPr>
+      <w:r>
+        <w:rPr>
+          <w:rFonts w:ascii="Ubuntu" w:hAnsi="Ubuntu"/>
+          <w:sz w:val="20"/>
+          <w:szCs w:val="20"/>
+        </w:rPr>
+        <w:t xml:space="preserve">{{ap1_2.esquema.fieldGroup[1].templateOptions.name}}: </w:t>
+      </w:r>
+    </w:p>
+    <w:p>
+      <w:pPr>
+        <w:pStyle w:val="Normal"/>
+        <w:numPr>
+          <w:ilvl w:val="2"/>
+          <w:numId w:val="4"/>
+        </w:numPr>
+        <w:rPr>
+          <w:rFonts w:ascii="Ubuntu" w:hAnsi="Ubuntu"/>
+          <w:sz w:val="20"/>
+          <w:szCs w:val="20"/>
+        </w:rPr>
+      </w:pPr>
+      <w:r>
+        <w:rPr>
+          <w:rFonts w:ascii="Ubuntu" w:hAnsi="Ubuntu"/>
+          <w:sz w:val="20"/>
+          <w:szCs w:val="20"/>
+        </w:rPr>
+        <w:t>{{&lt;ap1_2.respuesta.justificacion}}</w:t>
       </w:r>
     </w:p>
     <w:p>
@@ -2608,16 +2641,46 @@
     </w:p>
     <w:p>
       <w:pPr>
-        <w:pStyle w:val="Cuerpodetexto"/>
-        <w:numPr>
-          <w:ilvl w:val="2"/>
-          <w:numId w:val="4"/>
-        </w:numPr>
-        <w:rPr/>
-      </w:pPr>
-      <w:r>
-        <w:rPr/>
-        <w:t>{{ap3_1.esquema.fieldGroup[2].templateOptions.name}}: {{&lt;ap3_1.respuesta.objetivosCientificos}}</w:t>
+        <w:pStyle w:val="Normal"/>
+        <w:numPr>
+          <w:ilvl w:val="2"/>
+          <w:numId w:val="4"/>
+        </w:numPr>
+        <w:rPr>
+          <w:rFonts w:ascii="Ubuntu" w:hAnsi="Ubuntu"/>
+          <w:sz w:val="20"/>
+          <w:szCs w:val="20"/>
+        </w:rPr>
+      </w:pPr>
+      <w:r>
+        <w:rPr>
+          <w:rFonts w:ascii="Ubuntu" w:hAnsi="Ubuntu"/>
+          <w:sz w:val="20"/>
+          <w:szCs w:val="20"/>
+        </w:rPr>
+        <w:t xml:space="preserve">{{ap3_1.esquema.fieldGroup[2].templateOptions.name}}: </w:t>
+      </w:r>
+    </w:p>
+    <w:p>
+      <w:pPr>
+        <w:pStyle w:val="Normal"/>
+        <w:numPr>
+          <w:ilvl w:val="2"/>
+          <w:numId w:val="4"/>
+        </w:numPr>
+        <w:rPr>
+          <w:rFonts w:ascii="Ubuntu" w:hAnsi="Ubuntu"/>
+          <w:sz w:val="20"/>
+          <w:szCs w:val="20"/>
+        </w:rPr>
+      </w:pPr>
+      <w:r>
+        <w:rPr>
+          <w:rFonts w:ascii="Ubuntu" w:hAnsi="Ubuntu"/>
+          <w:sz w:val="20"/>
+          <w:szCs w:val="20"/>
+        </w:rPr>
+        <w:t>{{&lt;ap3_1.respuesta.objetivosCientificos}}</w:t>
       </w:r>
     </w:p>
     <w:p>
@@ -2787,16 +2850,46 @@
     </w:p>
     <w:p>
       <w:pPr>
-        <w:pStyle w:val="Cuerpodetexto"/>
-        <w:numPr>
-          <w:ilvl w:val="2"/>
-          <w:numId w:val="4"/>
-        </w:numPr>
-        <w:rPr/>
-      </w:pPr>
-      <w:r>
-        <w:rPr/>
-        <w:t>{{ap3_2.esquema.fieldGroup[1].templateOptions.name}}: {{&lt;ap3_2.respuesta.disenoMetodologico}}</w:t>
+        <w:pStyle w:val="Normal"/>
+        <w:numPr>
+          <w:ilvl w:val="2"/>
+          <w:numId w:val="4"/>
+        </w:numPr>
+        <w:rPr>
+          <w:rFonts w:ascii="Ubuntu" w:hAnsi="Ubuntu"/>
+          <w:sz w:val="20"/>
+          <w:szCs w:val="20"/>
+        </w:rPr>
+      </w:pPr>
+      <w:r>
+        <w:rPr>
+          <w:rFonts w:ascii="Ubuntu" w:hAnsi="Ubuntu"/>
+          <w:sz w:val="20"/>
+          <w:szCs w:val="20"/>
+        </w:rPr>
+        <w:t xml:space="preserve">{{ap3_2.esquema.fieldGroup[1].templateOptions.name}}: </w:t>
+      </w:r>
+    </w:p>
+    <w:p>
+      <w:pPr>
+        <w:pStyle w:val="Normal"/>
+        <w:numPr>
+          <w:ilvl w:val="2"/>
+          <w:numId w:val="4"/>
+        </w:numPr>
+        <w:rPr>
+          <w:rFonts w:ascii="Ubuntu" w:hAnsi="Ubuntu"/>
+          <w:sz w:val="20"/>
+          <w:szCs w:val="20"/>
+        </w:rPr>
+      </w:pPr>
+      <w:r>
+        <w:rPr>
+          <w:rFonts w:ascii="Ubuntu" w:hAnsi="Ubuntu"/>
+          <w:sz w:val="20"/>
+          <w:szCs w:val="20"/>
+        </w:rPr>
+        <w:t>{{&lt;ap3_2.respuesta.disenoMetodologico}}</w:t>
       </w:r>
     </w:p>
     <w:p>
@@ -2993,16 +3086,46 @@
     </w:p>
     <w:p>
       <w:pPr>
-        <w:pStyle w:val="Cuerpodetexto"/>
-        <w:numPr>
-          <w:ilvl w:val="2"/>
-          <w:numId w:val="4"/>
-        </w:numPr>
-        <w:rPr/>
-      </w:pPr>
-      <w:r>
-        <w:rPr/>
-        <w:t>{{ap3_3.esquema.fieldGroup[1].templateOptions.name}}: {{&lt;ap3_3.respuesta.referenciasPublicaciones}}</w:t>
+        <w:pStyle w:val="Normal"/>
+        <w:numPr>
+          <w:ilvl w:val="2"/>
+          <w:numId w:val="4"/>
+        </w:numPr>
+        <w:rPr>
+          <w:rFonts w:ascii="Ubuntu" w:hAnsi="Ubuntu"/>
+          <w:sz w:val="20"/>
+          <w:szCs w:val="20"/>
+        </w:rPr>
+      </w:pPr>
+      <w:r>
+        <w:rPr>
+          <w:rFonts w:ascii="Ubuntu" w:hAnsi="Ubuntu"/>
+          <w:sz w:val="20"/>
+          <w:szCs w:val="20"/>
+        </w:rPr>
+        <w:t xml:space="preserve">{{ap3_3.esquema.fieldGroup[1].templateOptions.name}}: </w:t>
+      </w:r>
+    </w:p>
+    <w:p>
+      <w:pPr>
+        <w:pStyle w:val="Normal"/>
+        <w:numPr>
+          <w:ilvl w:val="2"/>
+          <w:numId w:val="4"/>
+        </w:numPr>
+        <w:rPr>
+          <w:rFonts w:ascii="Ubuntu" w:hAnsi="Ubuntu"/>
+          <w:sz w:val="20"/>
+          <w:szCs w:val="20"/>
+        </w:rPr>
+      </w:pPr>
+      <w:r>
+        <w:rPr>
+          <w:rFonts w:ascii="Ubuntu" w:hAnsi="Ubuntu"/>
+          <w:sz w:val="20"/>
+          <w:szCs w:val="20"/>
+        </w:rPr>
+        <w:t>{{&lt;ap3_3.respuesta.referenciasPublicaciones}}</w:t>
       </w:r>
     </w:p>
     <w:p>
@@ -3534,16 +3657,46 @@
     </w:p>
     <w:p>
       <w:pPr>
-        <w:pStyle w:val="Cuerpodetexto"/>
-        <w:numPr>
-          <w:ilvl w:val="2"/>
-          <w:numId w:val="4"/>
-        </w:numPr>
-        <w:rPr/>
-      </w:pPr>
-      <w:r>
-        <w:rPr/>
-        <w:t>{{ap3_4.ap3_4_1.esquema.fieldGroup[2].templateOptions.name}}: {{&lt;ap3_4.ap3_4_1.respuesta.descripcionProcesoReclutamiento}}</w:t>
+        <w:pStyle w:val="Normal"/>
+        <w:numPr>
+          <w:ilvl w:val="2"/>
+          <w:numId w:val="4"/>
+        </w:numPr>
+        <w:rPr>
+          <w:rFonts w:ascii="Ubuntu" w:hAnsi="Ubuntu"/>
+          <w:sz w:val="20"/>
+          <w:szCs w:val="20"/>
+        </w:rPr>
+      </w:pPr>
+      <w:r>
+        <w:rPr>
+          <w:rFonts w:ascii="Ubuntu" w:hAnsi="Ubuntu"/>
+          <w:sz w:val="20"/>
+          <w:szCs w:val="20"/>
+        </w:rPr>
+        <w:t xml:space="preserve">{{ap3_4.ap3_4_1.esquema.fieldGroup[2].templateOptions.name}}: </w:t>
+      </w:r>
+    </w:p>
+    <w:p>
+      <w:pPr>
+        <w:pStyle w:val="Normal"/>
+        <w:numPr>
+          <w:ilvl w:val="2"/>
+          <w:numId w:val="4"/>
+        </w:numPr>
+        <w:rPr>
+          <w:rFonts w:ascii="Ubuntu" w:hAnsi="Ubuntu"/>
+          <w:sz w:val="20"/>
+          <w:szCs w:val="20"/>
+        </w:rPr>
+      </w:pPr>
+      <w:r>
+        <w:rPr>
+          <w:rFonts w:ascii="Ubuntu" w:hAnsi="Ubuntu"/>
+          <w:sz w:val="20"/>
+          <w:szCs w:val="20"/>
+        </w:rPr>
+        <w:t>{{&lt;ap3_4.ap3_4_1.respuesta.descripcionProcesoReclutamiento}}</w:t>
       </w:r>
     </w:p>
     <w:p>
@@ -4001,16 +4154,46 @@
     </w:p>
     <w:p>
       <w:pPr>
-        <w:pStyle w:val="Cuerpodetexto"/>
-        <w:numPr>
-          <w:ilvl w:val="2"/>
-          <w:numId w:val="4"/>
-        </w:numPr>
-        <w:rPr/>
-      </w:pPr>
-      <w:r>
-        <w:rPr/>
-        <w:t>{{ap3_4.ap3_4_3.esquema.fieldGroup[1].templateOptions.name}}: {{&lt;ap3_4.ap3_4_3.respuesta.descripcionIntervenciones}}</w:t>
+        <w:pStyle w:val="Normal"/>
+        <w:numPr>
+          <w:ilvl w:val="2"/>
+          <w:numId w:val="4"/>
+        </w:numPr>
+        <w:rPr>
+          <w:rFonts w:ascii="Ubuntu" w:hAnsi="Ubuntu"/>
+          <w:sz w:val="20"/>
+          <w:szCs w:val="20"/>
+        </w:rPr>
+      </w:pPr>
+      <w:r>
+        <w:rPr>
+          <w:rFonts w:ascii="Ubuntu" w:hAnsi="Ubuntu"/>
+          <w:sz w:val="20"/>
+          <w:szCs w:val="20"/>
+        </w:rPr>
+        <w:t xml:space="preserve">{{ap3_4.ap3_4_3.esquema.fieldGroup[1].templateOptions.name}}: </w:t>
+      </w:r>
+    </w:p>
+    <w:p>
+      <w:pPr>
+        <w:pStyle w:val="Normal"/>
+        <w:numPr>
+          <w:ilvl w:val="2"/>
+          <w:numId w:val="4"/>
+        </w:numPr>
+        <w:rPr>
+          <w:rFonts w:ascii="Ubuntu" w:hAnsi="Ubuntu"/>
+          <w:sz w:val="20"/>
+          <w:szCs w:val="20"/>
+        </w:rPr>
+      </w:pPr>
+      <w:r>
+        <w:rPr>
+          <w:rFonts w:ascii="Ubuntu" w:hAnsi="Ubuntu"/>
+          <w:sz w:val="20"/>
+          <w:szCs w:val="20"/>
+        </w:rPr>
+        <w:t>{{&lt;ap3_4.ap3_4_3.respuesta.descripcionIntervenciones}}</w:t>
       </w:r>
     </w:p>
     <w:p>
@@ -5402,6 +5585,349 @@
       </w:pPr>
       <w:r>
         <w:rPr/>
+        <w:t xml:space="preserve"> </w:t>
+      </w:r>
+    </w:p>
+    <w:p>
+      <w:pPr>
+        <w:pStyle w:val="Cuerpodetexto"/>
+        <w:numPr>
+          <w:ilvl w:val="2"/>
+          <w:numId w:val="4"/>
+        </w:numPr>
+        <w:rPr>
+          <w:highlight w:val="darkYellow"/>
+        </w:rPr>
+      </w:pPr>
+      <w:r>
+        <w:rPr>
+          <w:highlight w:val="darkYellow"/>
+        </w:rPr>
+        <w:t>{{?ap3_6.isModificado}}</w:t>
+      </w:r>
+    </w:p>
+    <w:tbl>
+      <w:tblPr>
+        <w:tblW w:w="9638" w:type="dxa"/>
+        <w:jc w:val="left"/>
+        <w:tblInd w:w="57" w:type="dxa"/>
+        <w:tblLayout w:type="fixed"/>
+        <w:tblCellMar>
+          <w:top w:w="0" w:type="dxa"/>
+          <w:left w:w="57" w:type="dxa"/>
+          <w:bottom w:w="57" w:type="dxa"/>
+          <w:right w:w="57" w:type="dxa"/>
+        </w:tblCellMar>
+      </w:tblPr>
+      <w:tblGrid>
+        <w:gridCol w:w="9638"/>
+      </w:tblGrid>
+      <w:tr>
+        <w:trPr/>
+        <w:tc>
+          <w:tcPr>
+            <w:tcW w:w="9638" w:type="dxa"/>
+            <w:tcBorders/>
+            <w:shd w:fill="C38312" w:val="clear"/>
+          </w:tcPr>
+          <w:p>
+            <w:pPr>
+              <w:pStyle w:val="Cuerpodetexto"/>
+              <w:widowControl w:val="false"/>
+              <w:numPr>
+                <w:ilvl w:val="4"/>
+                <w:numId w:val="4"/>
+              </w:numPr>
+              <w:spacing w:before="0" w:after="140"/>
+              <w:rPr>
+                <w:b/>
+                <w:b/>
+                <w:bCs/>
+                <w:sz w:val="24"/>
+                <w:szCs w:val="24"/>
+              </w:rPr>
+            </w:pPr>
+            <w:r>
+              <w:rPr>
+                <w:b/>
+                <w:bCs/>
+                <w:sz w:val="24"/>
+                <w:szCs w:val="24"/>
+              </w:rPr>
+              <w:t>{{ap3_6.esquema.templateOptions.label}}</w:t>
+            </w:r>
+          </w:p>
+        </w:tc>
+      </w:tr>
+    </w:tbl>
+    <w:p>
+      <w:pPr>
+        <w:pStyle w:val="Cuerpodetexto"/>
+        <w:numPr>
+          <w:ilvl w:val="2"/>
+          <w:numId w:val="4"/>
+        </w:numPr>
+        <w:rPr>
+          <w:highlight w:val="darkYellow"/>
+        </w:rPr>
+      </w:pPr>
+      <w:r>
+        <w:rPr>
+          <w:highlight w:val="darkYellow"/>
+        </w:rPr>
+        <w:t>{{/ }}</w:t>
+      </w:r>
+    </w:p>
+    <w:p>
+      <w:pPr>
+        <w:pStyle w:val="Cuerpodetexto"/>
+        <w:numPr>
+          <w:ilvl w:val="4"/>
+          <w:numId w:val="4"/>
+        </w:numPr>
+        <w:rPr>
+          <w:highlight w:val="darkYellow"/>
+        </w:rPr>
+      </w:pPr>
+      <w:r>
+        <w:rPr>
+          <w:highlight w:val="darkYellow"/>
+        </w:rPr>
+        <w:t>{{?!ap3_6.isModificado}}</w:t>
+      </w:r>
+    </w:p>
+    <w:p>
+      <w:pPr>
+        <w:pStyle w:val="Cuerpodetexto"/>
+        <w:numPr>
+          <w:ilvl w:val="4"/>
+          <w:numId w:val="4"/>
+        </w:numPr>
+        <w:rPr>
+          <w:b/>
+          <w:b/>
+          <w:bCs/>
+          <w:sz w:val="24"/>
+          <w:szCs w:val="24"/>
+        </w:rPr>
+      </w:pPr>
+      <w:r>
+        <w:rPr>
+          <w:b/>
+          <w:bCs/>
+          <w:sz w:val="24"/>
+          <w:szCs w:val="24"/>
+        </w:rPr>
+        <w:t>{{ap3_6.esquema.templateOptions.label}}</w:t>
+      </w:r>
+    </w:p>
+    <w:p>
+      <w:pPr>
+        <w:pStyle w:val="Cuerpodetexto"/>
+        <w:numPr>
+          <w:ilvl w:val="4"/>
+          <w:numId w:val="4"/>
+        </w:numPr>
+        <w:rPr>
+          <w:highlight w:val="darkYellow"/>
+        </w:rPr>
+      </w:pPr>
+      <w:r>
+        <w:rPr>
+          <w:highlight w:val="darkYellow"/>
+        </w:rPr>
+        <w:t>{{/ }}</w:t>
+      </w:r>
+    </w:p>
+    <w:p>
+      <w:pPr>
+        <w:pStyle w:val="Cuerpodetexto"/>
+        <w:numPr>
+          <w:ilvl w:val="4"/>
+          <w:numId w:val="4"/>
+        </w:numPr>
+        <w:rPr>
+          <w:highlight w:val="darkYellow"/>
+        </w:rPr>
+      </w:pPr>
+      <w:r>
+        <w:rPr>
+          <w:highlight w:val="darkYellow"/>
+        </w:rPr>
+      </w:r>
+    </w:p>
+    <w:p>
+      <w:pPr>
+        <w:pStyle w:val="Cuerpodetexto"/>
+        <w:numPr>
+          <w:ilvl w:val="2"/>
+          <w:numId w:val="4"/>
+        </w:numPr>
+        <w:rPr/>
+      </w:pPr>
+      <w:r>
+        <w:rPr/>
+        <w:t>{{&lt;ap3_6.esquema.fieldGroup[0].template}}</w:t>
+      </w:r>
+    </w:p>
+    <w:p>
+      <w:pPr>
+        <w:pStyle w:val="Cuerpodetexto"/>
+        <w:numPr>
+          <w:ilvl w:val="0"/>
+          <w:numId w:val="4"/>
+        </w:numPr>
+        <w:rPr/>
+      </w:pPr>
+      <w:r>
+        <w:rPr>
+          <w:highlight w:val="green"/>
+        </w:rPr>
+        <w:t>{{?ap3_6.esquema.fieldGroup[1].templateOptions.options}}</w:t>
+      </w:r>
+    </w:p>
+    <w:p>
+      <w:pPr>
+        <w:pStyle w:val="Cuerpodetexto"/>
+        <w:numPr>
+          <w:ilvl w:val="0"/>
+          <w:numId w:val="4"/>
+        </w:numPr>
+        <w:rPr/>
+      </w:pPr>
+      <w:r>
+        <w:rPr/>
+        <w:t>{{? #root.bloque_3.ap3_6.respuesta.caracterPersonalRadio.equals("#currentContext.get(value)")}}</w:t>
+      </w:r>
+    </w:p>
+    <w:p>
+      <w:pPr>
+        <w:pStyle w:val="Cuerpodetexto"/>
+        <w:numPr>
+          <w:ilvl w:val="0"/>
+          <w:numId w:val="4"/>
+        </w:numPr>
+        <w:rPr/>
+      </w:pPr>
+      <w:r>
+        <w:rPr/>
+        <w:t>{{=#root.bloque_3.ap3_6.esquema.fieldGroup[1].templateOptions.label}} {{label}}</w:t>
+      </w:r>
+    </w:p>
+    <w:p>
+      <w:pPr>
+        <w:pStyle w:val="Cuerpodetexto"/>
+        <w:numPr>
+          <w:ilvl w:val="0"/>
+          <w:numId w:val="4"/>
+        </w:numPr>
+        <w:rPr/>
+      </w:pPr>
+      <w:r>
+        <w:rPr/>
+        <w:t>{{/ }}</w:t>
+      </w:r>
+    </w:p>
+    <w:p>
+      <w:pPr>
+        <w:pStyle w:val="Cuerpodetexto"/>
+        <w:numPr>
+          <w:ilvl w:val="2"/>
+          <w:numId w:val="4"/>
+        </w:numPr>
+        <w:rPr>
+          <w:highlight w:val="green"/>
+        </w:rPr>
+      </w:pPr>
+      <w:r>
+        <w:rPr>
+          <w:highlight w:val="green"/>
+        </w:rPr>
+        <w:t>{{/ap3_6.esquema.fieldGroup[1].templateOptions.options}}</w:t>
+      </w:r>
+    </w:p>
+    <w:p>
+      <w:pPr>
+        <w:pStyle w:val="Cuerpodetexto"/>
+        <w:numPr>
+          <w:ilvl w:val="2"/>
+          <w:numId w:val="4"/>
+        </w:numPr>
+        <w:rPr>
+          <w:highlight w:val="green"/>
+        </w:rPr>
+      </w:pPr>
+      <w:r>
+        <w:rPr>
+          <w:highlight w:val="green"/>
+        </w:rPr>
+        <w:t>{{?ap3_6.respuesta.caracterPersonalRadio.equals("s</w:t>
+      </w:r>
+      <w:bookmarkStart w:id="4" w:name="__DdeLink__592_20213255551"/>
+      <w:bookmarkEnd w:id="4"/>
+      <w:r>
+        <w:rPr>
+          <w:highlight w:val="green"/>
+        </w:rPr>
+        <w:t>i")}}</w:t>
+      </w:r>
+    </w:p>
+    <w:p>
+      <w:pPr>
+        <w:pStyle w:val="Cuerpodetexto"/>
+        <w:numPr>
+          <w:ilvl w:val="2"/>
+          <w:numId w:val="4"/>
+        </w:numPr>
+        <w:rPr/>
+      </w:pPr>
+      <w:r>
+        <w:rPr/>
+      </w:r>
+    </w:p>
+    <w:p>
+      <w:pPr>
+        <w:pStyle w:val="Cuerpodetexto"/>
+        <w:numPr>
+          <w:ilvl w:val="2"/>
+          <w:numId w:val="4"/>
+        </w:numPr>
+        <w:rPr/>
+      </w:pPr>
+      <w:r>
+        <w:rPr/>
+        <w:t>{{ap3_6.esquema.fieldGroup[2].templateOptions.label}} {{ap3_6.respuesta.numeroDatosCaracterPersonal}}</w:t>
+      </w:r>
+    </w:p>
+    <w:p>
+      <w:pPr>
+        <w:pStyle w:val="Cuerpodetexto"/>
+        <w:numPr>
+          <w:ilvl w:val="2"/>
+          <w:numId w:val="4"/>
+        </w:numPr>
+        <w:rPr>
+          <w:highlight w:val="green"/>
+        </w:rPr>
+      </w:pPr>
+      <w:r>
+        <w:rPr>
+          <w:highlight w:val="green"/>
+        </w:rPr>
+        <w:t>{{/ }}</w:t>
+      </w:r>
+    </w:p>
+    <w:p>
+      <w:pPr>
+        <w:pStyle w:val="Cuerpodetexto"/>
+        <w:numPr>
+          <w:ilvl w:val="2"/>
+          <w:numId w:val="4"/>
+        </w:numPr>
+        <w:rPr/>
+      </w:pPr>
+      <w:r>
+        <w:rPr/>
         <w:t>{{/bloque_3}}</w:t>
       </w:r>
     </w:p>
@@ -6137,16 +6663,46 @@
     </w:p>
     <w:p>
       <w:pPr>
-        <w:pStyle w:val="Cuerpodetexto"/>
-        <w:numPr>
-          <w:ilvl w:val="2"/>
-          <w:numId w:val="4"/>
-        </w:numPr>
-        <w:rPr/>
-      </w:pPr>
-      <w:r>
-        <w:rPr/>
-        <w:t>{{ap4_1.ap4_1_3.esquema.fieldGroup[2].templateOptions.name}}: {{&lt;ap4_1.ap4_1_3.respuesta.minimizacionRiesgo}}</w:t>
+        <w:pStyle w:val="Normal"/>
+        <w:numPr>
+          <w:ilvl w:val="2"/>
+          <w:numId w:val="4"/>
+        </w:numPr>
+        <w:rPr>
+          <w:rFonts w:ascii="Ubuntu" w:hAnsi="Ubuntu"/>
+          <w:sz w:val="20"/>
+          <w:szCs w:val="20"/>
+        </w:rPr>
+      </w:pPr>
+      <w:r>
+        <w:rPr>
+          <w:rFonts w:ascii="Ubuntu" w:hAnsi="Ubuntu"/>
+          <w:sz w:val="20"/>
+          <w:szCs w:val="20"/>
+        </w:rPr>
+        <w:t xml:space="preserve">{{ap4_1.ap4_1_3.esquema.fieldGroup[2].templateOptions.name}}: </w:t>
+      </w:r>
+    </w:p>
+    <w:p>
+      <w:pPr>
+        <w:pStyle w:val="Normal"/>
+        <w:numPr>
+          <w:ilvl w:val="2"/>
+          <w:numId w:val="4"/>
+        </w:numPr>
+        <w:rPr>
+          <w:rFonts w:ascii="Ubuntu" w:hAnsi="Ubuntu"/>
+          <w:sz w:val="20"/>
+          <w:szCs w:val="20"/>
+        </w:rPr>
+      </w:pPr>
+      <w:r>
+        <w:rPr>
+          <w:rFonts w:ascii="Ubuntu" w:hAnsi="Ubuntu"/>
+          <w:sz w:val="20"/>
+          <w:szCs w:val="20"/>
+        </w:rPr>
+        <w:t>{{&lt;ap4_1.ap4_1_3.respuesta.minimizacionRiesgo}}</w:t>
       </w:r>
     </w:p>
     <w:p>
@@ -6571,16 +7127,46 @@
     </w:p>
     <w:p>
       <w:pPr>
-        <w:pStyle w:val="Cuerpodetexto"/>
-        <w:numPr>
-          <w:ilvl w:val="2"/>
-          <w:numId w:val="4"/>
-        </w:numPr>
-        <w:rPr/>
-      </w:pPr>
-      <w:r>
-        <w:rPr/>
-        <w:t>{{ap4_2.esquema.fieldGroup[2].templateOptions.name}}: {{&lt;ap4_2.respuesta.equitativaMuestra}}</w:t>
+        <w:pStyle w:val="Normal"/>
+        <w:numPr>
+          <w:ilvl w:val="2"/>
+          <w:numId w:val="4"/>
+        </w:numPr>
+        <w:rPr>
+          <w:rFonts w:ascii="Ubuntu" w:hAnsi="Ubuntu"/>
+          <w:sz w:val="20"/>
+          <w:szCs w:val="20"/>
+        </w:rPr>
+      </w:pPr>
+      <w:r>
+        <w:rPr>
+          <w:rFonts w:ascii="Ubuntu" w:hAnsi="Ubuntu"/>
+          <w:sz w:val="20"/>
+          <w:szCs w:val="20"/>
+        </w:rPr>
+        <w:t xml:space="preserve">{{ap4_2.esquema.fieldGroup[2].templateOptions.name}}: </w:t>
+      </w:r>
+    </w:p>
+    <w:p>
+      <w:pPr>
+        <w:pStyle w:val="Normal"/>
+        <w:numPr>
+          <w:ilvl w:val="2"/>
+          <w:numId w:val="4"/>
+        </w:numPr>
+        <w:rPr>
+          <w:rFonts w:ascii="Ubuntu" w:hAnsi="Ubuntu"/>
+          <w:sz w:val="20"/>
+          <w:szCs w:val="20"/>
+        </w:rPr>
+      </w:pPr>
+      <w:r>
+        <w:rPr>
+          <w:rFonts w:ascii="Ubuntu" w:hAnsi="Ubuntu"/>
+          <w:sz w:val="20"/>
+          <w:szCs w:val="20"/>
+        </w:rPr>
+        <w:t>{{&lt;ap4_2.respuesta.equitativaMuestra}}</w:t>
       </w:r>
     </w:p>
     <w:p>
@@ -6903,16 +7489,46 @@
     </w:p>
     <w:p>
       <w:pPr>
-        <w:pStyle w:val="Cuerpodetexto"/>
-        <w:numPr>
-          <w:ilvl w:val="2"/>
-          <w:numId w:val="4"/>
-        </w:numPr>
-        <w:rPr/>
-      </w:pPr>
-      <w:r>
-        <w:rPr/>
-        <w:t>{{ap4_3.esquema.fieldGroup[4].templateOptions.name}}: {{&lt;ap4_3.respuesta.especificarColectivoVulnerables}}</w:t>
+        <w:pStyle w:val="Normal"/>
+        <w:numPr>
+          <w:ilvl w:val="2"/>
+          <w:numId w:val="4"/>
+        </w:numPr>
+        <w:rPr>
+          <w:rFonts w:ascii="Ubuntu" w:hAnsi="Ubuntu"/>
+          <w:sz w:val="20"/>
+          <w:szCs w:val="20"/>
+        </w:rPr>
+      </w:pPr>
+      <w:r>
+        <w:rPr>
+          <w:rFonts w:ascii="Ubuntu" w:hAnsi="Ubuntu"/>
+          <w:sz w:val="20"/>
+          <w:szCs w:val="20"/>
+        </w:rPr>
+        <w:t xml:space="preserve">{{ap4_3.esquema.fieldGroup[4].templateOptions.name}}: </w:t>
+      </w:r>
+    </w:p>
+    <w:p>
+      <w:pPr>
+        <w:pStyle w:val="Normal"/>
+        <w:numPr>
+          <w:ilvl w:val="2"/>
+          <w:numId w:val="4"/>
+        </w:numPr>
+        <w:rPr>
+          <w:rFonts w:ascii="Ubuntu" w:hAnsi="Ubuntu"/>
+          <w:sz w:val="20"/>
+          <w:szCs w:val="20"/>
+        </w:rPr>
+      </w:pPr>
+      <w:r>
+        <w:rPr>
+          <w:rFonts w:ascii="Ubuntu" w:hAnsi="Ubuntu"/>
+          <w:sz w:val="20"/>
+          <w:szCs w:val="20"/>
+        </w:rPr>
+        <w:t>{{&lt;ap4_3.respuesta.especificarColectivoVulnerables}}</w:t>
       </w:r>
     </w:p>
     <w:p>
@@ -6980,16 +7596,46 @@
     </w:p>
     <w:p>
       <w:pPr>
-        <w:pStyle w:val="Cuerpodetexto"/>
-        <w:numPr>
-          <w:ilvl w:val="2"/>
-          <w:numId w:val="4"/>
-        </w:numPr>
-        <w:rPr/>
-      </w:pPr>
-      <w:r>
-        <w:rPr/>
-        <w:t>{{ap4_3.esquema.fieldGroup[6].templateOptions.name}}: {{&lt;ap4_3.respuesta.justificarPersonasMenosVulnerables}}</w:t>
+        <w:pStyle w:val="Normal"/>
+        <w:numPr>
+          <w:ilvl w:val="2"/>
+          <w:numId w:val="4"/>
+        </w:numPr>
+        <w:rPr>
+          <w:rFonts w:ascii="Ubuntu" w:hAnsi="Ubuntu"/>
+          <w:sz w:val="20"/>
+          <w:szCs w:val="20"/>
+        </w:rPr>
+      </w:pPr>
+      <w:r>
+        <w:rPr>
+          <w:rFonts w:ascii="Ubuntu" w:hAnsi="Ubuntu"/>
+          <w:sz w:val="20"/>
+          <w:szCs w:val="20"/>
+        </w:rPr>
+        <w:t xml:space="preserve">{{ap4_3.esquema.fieldGroup[6].templateOptions.name}}: </w:t>
+      </w:r>
+    </w:p>
+    <w:p>
+      <w:pPr>
+        <w:pStyle w:val="Normal"/>
+        <w:numPr>
+          <w:ilvl w:val="2"/>
+          <w:numId w:val="4"/>
+        </w:numPr>
+        <w:rPr>
+          <w:rFonts w:ascii="Ubuntu" w:hAnsi="Ubuntu"/>
+          <w:sz w:val="20"/>
+          <w:szCs w:val="20"/>
+        </w:rPr>
+      </w:pPr>
+      <w:r>
+        <w:rPr>
+          <w:rFonts w:ascii="Ubuntu" w:hAnsi="Ubuntu"/>
+          <w:sz w:val="20"/>
+          <w:szCs w:val="20"/>
+        </w:rPr>
+        <w:t>{{&lt;ap4_3.respuesta.justificarPersonasMenosVulnerables}}</w:t>
       </w:r>
     </w:p>
     <w:p>
@@ -7057,16 +7703,46 @@
     </w:p>
     <w:p>
       <w:pPr>
-        <w:pStyle w:val="Cuerpodetexto"/>
-        <w:numPr>
-          <w:ilvl w:val="2"/>
-          <w:numId w:val="4"/>
-        </w:numPr>
-        <w:rPr/>
-      </w:pPr>
-      <w:r>
-        <w:rPr/>
-        <w:t>{{ap4_3.esquema.fieldGroup[8].templateOptions.name}}: {{&lt;ap4_3.respuesta.especificarBeneficiosInvestigacionVulnerables}}</w:t>
+        <w:pStyle w:val="Normal"/>
+        <w:numPr>
+          <w:ilvl w:val="2"/>
+          <w:numId w:val="4"/>
+        </w:numPr>
+        <w:rPr>
+          <w:rFonts w:ascii="Ubuntu" w:hAnsi="Ubuntu"/>
+          <w:sz w:val="20"/>
+          <w:szCs w:val="20"/>
+        </w:rPr>
+      </w:pPr>
+      <w:r>
+        <w:rPr>
+          <w:rFonts w:ascii="Ubuntu" w:hAnsi="Ubuntu"/>
+          <w:sz w:val="20"/>
+          <w:szCs w:val="20"/>
+        </w:rPr>
+        <w:t xml:space="preserve">{{ap4_3.esquema.fieldGroup[8].templateOptions.name}}: </w:t>
+      </w:r>
+    </w:p>
+    <w:p>
+      <w:pPr>
+        <w:pStyle w:val="Normal"/>
+        <w:numPr>
+          <w:ilvl w:val="2"/>
+          <w:numId w:val="4"/>
+        </w:numPr>
+        <w:rPr>
+          <w:rFonts w:ascii="Ubuntu" w:hAnsi="Ubuntu"/>
+          <w:sz w:val="20"/>
+          <w:szCs w:val="20"/>
+        </w:rPr>
+      </w:pPr>
+      <w:r>
+        <w:rPr>
+          <w:rFonts w:ascii="Ubuntu" w:hAnsi="Ubuntu"/>
+          <w:sz w:val="20"/>
+          <w:szCs w:val="20"/>
+        </w:rPr>
+        <w:t>{{&lt;ap4_3.respuesta.especificarBeneficiosInvestigacionVulnerables}}</w:t>
       </w:r>
     </w:p>
     <w:p>
@@ -7397,12 +8073,12 @@
         </w:numPr>
         <w:rPr/>
       </w:pPr>
-      <w:bookmarkStart w:id="4" w:name="__DdeLink__67293_1892191472"/>
+      <w:bookmarkStart w:id="5" w:name="__DdeLink__67293_1892191472"/>
       <w:r>
         <w:rPr/>
         <w:t>{{ap4_4.esquema.fieldGroup[3].fieldGroup[0].template}}</w:t>
       </w:r>
-      <w:bookmarkEnd w:id="4"/>
+      <w:bookmarkEnd w:id="5"/>
     </w:p>
     <w:p>
       <w:pPr>
@@ -7915,7 +8591,7 @@
         </w:rPr>
         <w:t>{{ap4_5.esquema.</w:t>
       </w:r>
-      <w:bookmarkStart w:id="5" w:name="__DdeLink__71484_1892191472"/>
+      <w:bookmarkStart w:id="6" w:name="__DdeLink__71484_1892191472"/>
       <w:r>
         <w:rPr>
           <w:b/>
@@ -7925,7 +8601,7 @@
         </w:rPr>
         <w:t>templateOptions.label}}</w:t>
       </w:r>
-      <w:bookmarkEnd w:id="5"/>
+      <w:bookmarkEnd w:id="6"/>
     </w:p>
     <w:p>
       <w:pPr>
@@ -8412,14 +9088,14 @@
         </w:rPr>
         <w:t>{{?</w:t>
       </w:r>
-      <w:bookmarkStart w:id="6" w:name="__DdeLink__517_1910884171"/>
+      <w:bookmarkStart w:id="7" w:name="__DdeLink__517_1910884171"/>
       <w:r>
         <w:rPr>
           <w:highlight w:val="green"/>
         </w:rPr>
         <w:t>ap4_5.respuesta.estudiosGeneticosRadio.equals("si")</w:t>
       </w:r>
-      <w:bookmarkEnd w:id="6"/>
+      <w:bookmarkEnd w:id="7"/>
       <w:r>
         <w:rPr>
           <w:highlight w:val="green"/>
@@ -8650,14 +9326,14 @@
         </w:rPr>
         <w:t>{{?</w:t>
       </w:r>
-      <w:bookmarkStart w:id="7" w:name="__DdeLink__517_19108841711"/>
+      <w:bookmarkStart w:id="8" w:name="__DdeLink__517_19108841711"/>
       <w:r>
         <w:rPr>
           <w:highlight w:val="green"/>
         </w:rPr>
         <w:t>ap4_5.respuesta.estudiosGeneticosRadio.equals("si")</w:t>
       </w:r>
-      <w:bookmarkEnd w:id="7"/>
+      <w:bookmarkEnd w:id="8"/>
       <w:r>
         <w:rPr>
           <w:highlight w:val="green"/>
@@ -9029,14 +9705,14 @@
         </w:rPr>
         <w:t>{{?</w:t>
       </w:r>
-      <w:bookmarkStart w:id="8" w:name="__DdeLink__517_19108841712"/>
+      <w:bookmarkStart w:id="9" w:name="__DdeLink__517_19108841712"/>
       <w:r>
         <w:rPr>
           <w:highlight w:val="green"/>
         </w:rPr>
         <w:t>ap4_5.respuesta.estudiosGeneticosRadio.equals("si")</w:t>
       </w:r>
-      <w:bookmarkEnd w:id="8"/>
+      <w:bookmarkEnd w:id="9"/>
       <w:r>
         <w:rPr>
           <w:highlight w:val="green"/>
@@ -9553,14 +10229,14 @@
         </w:rPr>
         <w:t>{{?</w:t>
       </w:r>
-      <w:bookmarkStart w:id="9" w:name="__DdeLink__517_19108841713"/>
+      <w:bookmarkStart w:id="10" w:name="__DdeLink__517_19108841713"/>
       <w:r>
         <w:rPr>
           <w:highlight w:val="green"/>
         </w:rPr>
         <w:t>ap4_6.respuesta.estudiantesSujetosInvestigacionRadio.equals("si")</w:t>
       </w:r>
-      <w:bookmarkEnd w:id="9"/>
+      <w:bookmarkEnd w:id="10"/>
       <w:r>
         <w:rPr>
           <w:highlight w:val="green"/>
@@ -9791,14 +10467,14 @@
         </w:rPr>
         <w:t>{{?</w:t>
       </w:r>
-      <w:bookmarkStart w:id="10" w:name="__DdeLink__517_191088417131"/>
+      <w:bookmarkStart w:id="11" w:name="__DdeLink__517_191088417131"/>
       <w:r>
         <w:rPr>
           <w:highlight w:val="green"/>
         </w:rPr>
         <w:t>ap4_6.respuesta.estudiantesSujetosInvestigacionRadio.equals("si")</w:t>
       </w:r>
-      <w:bookmarkEnd w:id="10"/>
+      <w:bookmarkEnd w:id="11"/>
       <w:r>
         <w:rPr>
           <w:highlight w:val="green"/>
@@ -10021,12 +10697,12 @@
         <w:rPr/>
         <w:t>{{?</w:t>
       </w:r>
-      <w:bookmarkStart w:id="11" w:name="__DdeLink__517_1910884171311"/>
+      <w:bookmarkStart w:id="12" w:name="__DdeLink__517_1910884171311"/>
       <w:r>
         <w:rPr/>
         <w:t>ap4_6.respuesta.estudiantesSujetosInvestigacionRadio.equals("si")</w:t>
       </w:r>
-      <w:bookmarkEnd w:id="11"/>
+      <w:bookmarkEnd w:id="12"/>
       <w:r>
         <w:rPr/>
         <w:t>}}</w:t>
@@ -10531,14 +11207,14 @@
         </w:rPr>
         <w:t>{{?</w:t>
       </w:r>
-      <w:bookmarkStart w:id="12" w:name="__DdeLink__517_19108841713111"/>
+      <w:bookmarkStart w:id="13" w:name="__DdeLink__517_19108841713111"/>
       <w:r>
         <w:rPr>
           <w:highlight w:val="green"/>
         </w:rPr>
         <w:t>ap4_6.respuesta.estudiantesSujetosInvestigacionRadio.equals("si")</w:t>
       </w:r>
-      <w:bookmarkEnd w:id="12"/>
+      <w:bookmarkEnd w:id="13"/>
       <w:r>
         <w:rPr>
           <w:highlight w:val="green"/>
@@ -10769,14 +11445,14 @@
         </w:rPr>
         <w:t>{{?</w:t>
       </w:r>
-      <w:bookmarkStart w:id="13" w:name="__DdeLink__517_191088417131111"/>
+      <w:bookmarkStart w:id="14" w:name="__DdeLink__517_191088417131111"/>
       <w:r>
         <w:rPr>
           <w:highlight w:val="green"/>
         </w:rPr>
         <w:t>ap4_6.respuesta.estudiantesSujetosInvestigacionRadio.equals("si")</w:t>
       </w:r>
-      <w:bookmarkEnd w:id="13"/>
+      <w:bookmarkEnd w:id="14"/>
       <w:r>
         <w:rPr>
           <w:highlight w:val="green"/>
@@ -11007,14 +11683,14 @@
         </w:rPr>
         <w:t>{{?</w:t>
       </w:r>
-      <w:bookmarkStart w:id="14" w:name="__DdeLink__517_1910884171311111"/>
+      <w:bookmarkStart w:id="15" w:name="__DdeLink__517_1910884171311111"/>
       <w:r>
         <w:rPr>
           <w:highlight w:val="green"/>
         </w:rPr>
         <w:t>ap4_6.respuesta.estudiantesSujetosInvestigacionRadio.equals("si")</w:t>
       </w:r>
-      <w:bookmarkEnd w:id="14"/>
+      <w:bookmarkEnd w:id="15"/>
       <w:r>
         <w:rPr>
           <w:highlight w:val="green"/>
@@ -11120,14 +11796,14 @@
         </w:rPr>
         <w:t>{{?</w:t>
       </w:r>
-      <w:bookmarkStart w:id="15" w:name="__DdeLink__517_19108841713111111"/>
+      <w:bookmarkStart w:id="16" w:name="__DdeLink__517_19108841713111111"/>
       <w:r>
         <w:rPr>
           <w:highlight w:val="green"/>
         </w:rPr>
         <w:t>ap4_6.respuesta.estudiantesSujetosInvestigacionRadio.equals("si")</w:t>
       </w:r>
-      <w:bookmarkEnd w:id="15"/>
+      <w:bookmarkEnd w:id="16"/>
       <w:r>
         <w:rPr>
           <w:highlight w:val="green"/>
@@ -13267,34 +13943,64 @@
     </w:p>
     <w:p>
       <w:pPr>
-        <w:pStyle w:val="Cuerpodetexto"/>
-        <w:numPr>
-          <w:ilvl w:val="0"/>
-          <w:numId w:val="4"/>
-        </w:numPr>
-        <w:rPr/>
-      </w:pPr>
-      <w:r>
-        <w:rPr/>
-        <w:t>{{ap5_8.esquema.fieldGroup[1].templateOptions.name}}: {{&lt;ap5_8.respuesta.aclaracionesComite}}</w:t>
-      </w:r>
-    </w:p>
-    <w:p>
-      <w:pPr>
-        <w:pStyle w:val="Cuerpodetexto"/>
-        <w:numPr>
-          <w:ilvl w:val="2"/>
-          <w:numId w:val="4"/>
-        </w:numPr>
-        <w:rPr>
-          <w:highlight w:val="green"/>
-        </w:rPr>
-      </w:pPr>
-      <w:r>
-        <w:rPr>
-          <w:highlight w:val="green"/>
-        </w:rPr>
-        <w:t>{{?#root.memoria.tipo.toString().equals(“RATIFICACION”)}}</w:t>
+        <w:pStyle w:val="Normal"/>
+        <w:numPr>
+          <w:ilvl w:val="0"/>
+          <w:numId w:val="4"/>
+        </w:numPr>
+        <w:rPr>
+          <w:rFonts w:ascii="Ubuntu" w:hAnsi="Ubuntu"/>
+          <w:sz w:val="20"/>
+          <w:szCs w:val="20"/>
+        </w:rPr>
+      </w:pPr>
+      <w:r>
+        <w:rPr>
+          <w:rFonts w:ascii="Ubuntu" w:hAnsi="Ubuntu"/>
+          <w:sz w:val="20"/>
+          <w:szCs w:val="20"/>
+        </w:rPr>
+        <w:t xml:space="preserve">{{ap5_8.esquema.fieldGroup[1].templateOptions.name}}: </w:t>
+      </w:r>
+    </w:p>
+    <w:p>
+      <w:pPr>
+        <w:pStyle w:val="Normal"/>
+        <w:numPr>
+          <w:ilvl w:val="0"/>
+          <w:numId w:val="4"/>
+        </w:numPr>
+        <w:rPr>
+          <w:rFonts w:ascii="Ubuntu" w:hAnsi="Ubuntu"/>
+          <w:sz w:val="20"/>
+          <w:szCs w:val="20"/>
+        </w:rPr>
+      </w:pPr>
+      <w:r>
+        <w:rPr>
+          <w:rFonts w:ascii="Ubuntu" w:hAnsi="Ubuntu"/>
+          <w:sz w:val="20"/>
+          <w:szCs w:val="20"/>
+        </w:rPr>
+        <w:t>{{&lt;ap5_8.respuesta.aclaracionesComite}}</w:t>
+      </w:r>
+    </w:p>
+    <w:p>
+      <w:pPr>
+        <w:pStyle w:val="Cuerpodetexto"/>
+        <w:numPr>
+          <w:ilvl w:val="2"/>
+          <w:numId w:val="4"/>
+        </w:numPr>
+        <w:rPr>
+          <w:highlight w:val="green"/>
+        </w:rPr>
+      </w:pPr>
+      <w:r>
+        <w:rPr>
+          <w:highlight w:val="green"/>
+        </w:rPr>
+        <w:t>{{?#root.memoria.tipo.toString().equals("RATIFICACION")}}</w:t>
       </w:r>
     </w:p>
     <w:p>
@@ -13558,8 +14264,8 @@
         </w:rPr>
         <w:t xml:space="preserve">{{/ </w:t>
       </w:r>
-      <w:bookmarkStart w:id="16" w:name="__DdeLink__517_1910884171311111111"/>
-      <w:bookmarkEnd w:id="16"/>
+      <w:bookmarkStart w:id="17" w:name="__DdeLink__517_1910884171311111111"/>
+      <w:bookmarkEnd w:id="17"/>
       <w:r>
         <w:rPr>
           <w:highlight w:val="green"/>
@@ -13580,12 +14286,12 @@
           <w:szCs w:val="22"/>
         </w:rPr>
       </w:pPr>
-      <w:bookmarkStart w:id="17" w:name="__DdeLink__860_1667563470"/>
+      <w:bookmarkStart w:id="18" w:name="__DdeLink__860_1667563470"/>
       <w:r>
         <w:rPr/>
         <w:t>{{/bloque_5}}</w:t>
       </w:r>
-      <w:bookmarkEnd w:id="17"/>
+      <w:bookmarkEnd w:id="18"/>
       <w:r>
         <w:rPr>
           <w:b w:val="false"/>
@@ -13776,7 +14482,7 @@
               <w:szCs w:val="21"/>
               <w:rFonts w:ascii="Ubuntu" w:hAnsi="Ubuntu"/>
             </w:rPr>
-            <w:t>28</w:t>
+            <w:t>26</w:t>
           </w:r>
           <w:r>
             <w:rPr>
@@ -14007,7 +14713,7 @@
               <w:szCs w:val="21"/>
               <w:rFonts w:ascii="Ubuntu" w:hAnsi="Ubuntu"/>
             </w:rPr>
-            <w:t>28</w:t>
+            <w:t>26</w:t>
           </w:r>
           <w:r>
             <w:rPr>

</xml_diff>